<commit_message>
add weboffice and phpword finished contract print
</commit_message>
<xml_diff>
--- a/frontend/web/template/Contract.docx
+++ b/frontend/web/template/Contract.docx
@@ -204,30 +204,18 @@
           <w:b/>
           <w:sz w:val="32"/>
           <w:szCs w:val="32"/>
-          <w:u w:val="single"/>
         </w:rPr>
         <w:t xml:space="preserve"> </w:t>
       </w:r>
       <w:r>
         <w:rPr>
-          <w:rFonts w:ascii="仿宋_GB2312" w:eastAsia="仿宋_GB2312" w:hint="eastAsia"/>
-          <w:color w:val="333333"/>
-          <w:sz w:val="32"/>
-          <w:szCs w:val="32"/>
-          <w:u w:val="single"/>
-          <w:shd w:val="clear" w:color="auto" w:fill="ECF0F5"/>
+          <w:rFonts w:ascii="仿宋" w:eastAsia="仿宋" w:hAnsi="仿宋" w:hint="eastAsia"/>
+          <w:b/>
+          <w:sz w:val="32"/>
+          <w:szCs w:val="32"/>
+          <w:u w:val="single"/>
         </w:rPr>
         <w:t>岭南生态农业示范区管理委员会</w:t>
-      </w:r>
-      <w:r>
-        <w:rPr>
-          <w:rFonts w:hint="eastAsia"/>
-          <w:b/>
-          <w:sz w:val="32"/>
-          <w:szCs w:val="32"/>
-          <w:u w:val="single"/>
-        </w:rPr>
-        <w:t xml:space="preserve">  </w:t>
       </w:r>
     </w:p>
     <w:p>
@@ -253,7 +241,7 @@
       </w:r>
       <w:r>
         <w:rPr>
-          <w:rFonts w:hint="eastAsia"/>
+          <w:rFonts w:ascii="仿宋" w:eastAsia="仿宋" w:hAnsi="仿宋" w:hint="eastAsia"/>
           <w:b/>
           <w:sz w:val="32"/>
           <w:szCs w:val="32"/>
@@ -263,7 +251,7 @@
       </w:r>
       <w:r>
         <w:rPr>
-          <w:rFonts w:hint="eastAsia"/>
+          <w:rFonts w:ascii="仿宋" w:eastAsia="仿宋" w:hAnsi="仿宋" w:hint="eastAsia"/>
           <w:b/>
           <w:sz w:val="32"/>
           <w:szCs w:val="32"/>
@@ -274,47 +262,44 @@
       <w:proofErr w:type="gramStart"/>
       <w:r>
         <w:rPr>
-          <w:rFonts w:ascii="仿宋_GB2312" w:eastAsia="仿宋_GB2312" w:hint="eastAsia"/>
-          <w:color w:val="333333"/>
-          <w:sz w:val="32"/>
-          <w:szCs w:val="32"/>
-          <w:u w:val="single"/>
-          <w:shd w:val="clear" w:color="auto" w:fill="ECF0F5"/>
+          <w:rFonts w:ascii="仿宋" w:eastAsia="仿宋" w:hAnsi="仿宋" w:hint="eastAsia"/>
+          <w:b/>
+          <w:sz w:val="32"/>
+          <w:szCs w:val="32"/>
+          <w:u w:val="single"/>
         </w:rPr>
         <w:t>商兆海</w:t>
       </w:r>
       <w:proofErr w:type="gramEnd"/>
       <w:r>
         <w:rPr>
-          <w:rFonts w:ascii="仿宋_GB2312" w:eastAsia="仿宋_GB2312" w:hint="eastAsia"/>
-          <w:color w:val="333333"/>
-          <w:sz w:val="28"/>
-          <w:szCs w:val="28"/>
-          <w:u w:val="single"/>
-          <w:shd w:val="clear" w:color="auto" w:fill="ECF0F5"/>
-        </w:rPr>
-        <w:t> </w:t>
-      </w:r>
-      <w:r>
-        <w:rPr>
-          <w:rFonts w:ascii="仿宋_GB2312" w:eastAsia="仿宋_GB2312" w:hint="eastAsia"/>
-          <w:color w:val="333333"/>
-          <w:sz w:val="28"/>
-          <w:szCs w:val="28"/>
-          <w:u w:val="single"/>
-          <w:shd w:val="clear" w:color="auto" w:fill="ECF0F5"/>
+          <w:rFonts w:ascii="仿宋" w:eastAsia="仿宋" w:hAnsi="仿宋" w:hint="eastAsia"/>
+          <w:b/>
+          <w:sz w:val="32"/>
+          <w:szCs w:val="32"/>
+          <w:u w:val="single"/>
+        </w:rPr>
+        <w:t xml:space="preserve">     </w:t>
+      </w:r>
+      <w:r>
+        <w:rPr>
+          <w:rFonts w:ascii="仿宋" w:eastAsia="仿宋" w:hAnsi="仿宋" w:hint="eastAsia"/>
+          <w:b/>
+          <w:sz w:val="32"/>
+          <w:szCs w:val="32"/>
+          <w:u w:val="single"/>
         </w:rPr>
         <w:t xml:space="preserve">      </w:t>
       </w:r>
       <w:r>
         <w:rPr>
-          <w:rFonts w:hint="eastAsia"/>
-          <w:b/>
-          <w:sz w:val="32"/>
-          <w:szCs w:val="32"/>
-          <w:u w:val="single"/>
-        </w:rPr>
-        <w:t xml:space="preserve">       </w:t>
+          <w:rFonts w:ascii="仿宋" w:eastAsia="仿宋" w:hAnsi="仿宋" w:hint="eastAsia"/>
+          <w:b/>
+          <w:sz w:val="32"/>
+          <w:szCs w:val="32"/>
+          <w:u w:val="single"/>
+        </w:rPr>
+        <w:t xml:space="preserve"> </w:t>
       </w:r>
     </w:p>
     <w:p>
@@ -376,37 +361,7 @@
       </w:r>
       <w:r>
         <w:rPr>
-          <w:rFonts w:hint="eastAsia"/>
-          <w:b/>
-          <w:sz w:val="32"/>
-          <w:szCs w:val="32"/>
-          <w:u w:val="single"/>
-        </w:rPr>
-        <w:t xml:space="preserve">    </w:t>
-      </w:r>
-      <w:r>
-        <w:rPr>
-          <w:rFonts w:hint="eastAsia"/>
-          <w:b/>
-          <w:sz w:val="32"/>
-          <w:szCs w:val="32"/>
-          <w:u w:val="single"/>
-        </w:rPr>
-        <w:t xml:space="preserve">  </w:t>
-      </w:r>
-      <w:r>
-        <w:rPr>
-          <w:rFonts w:hint="eastAsia"/>
-          <w:b/>
-          <w:sz w:val="32"/>
-          <w:szCs w:val="32"/>
-          <w:u w:val="single"/>
-        </w:rPr>
-        <w:t xml:space="preserve">  </w:t>
-      </w:r>
-      <w:r>
-        <w:rPr>
-          <w:rFonts w:cs="Calibri"/>
+          <w:rFonts w:ascii="仿宋" w:eastAsia="仿宋" w:hAnsi="仿宋" w:cs="Calibri"/>
           <w:b/>
           <w:bCs/>
           <w:sz w:val="32"/>
@@ -418,7 +373,7 @@
       <w:proofErr w:type="spellStart"/>
       <w:r>
         <w:rPr>
-          <w:rFonts w:cs="Calibri" w:hint="eastAsia"/>
+          <w:rFonts w:ascii="仿宋" w:eastAsia="仿宋" w:hAnsi="仿宋" w:cs="Calibri" w:hint="eastAsia"/>
           <w:b/>
           <w:bCs/>
           <w:sz w:val="32"/>
@@ -430,7 +385,7 @@
       <w:proofErr w:type="spellEnd"/>
       <w:r>
         <w:rPr>
-          <w:rFonts w:cs="Calibri"/>
+          <w:rFonts w:ascii="仿宋" w:eastAsia="仿宋" w:hAnsi="仿宋" w:cs="Calibri"/>
           <w:b/>
           <w:bCs/>
           <w:sz w:val="32"/>
@@ -439,36 +394,8 @@
         </w:rPr>
         <w:t>}</w:t>
       </w:r>
-      <w:r>
-        <w:rPr>
-          <w:rFonts w:hint="eastAsia"/>
-          <w:b/>
-          <w:sz w:val="32"/>
-          <w:szCs w:val="32"/>
-          <w:u w:val="single"/>
-        </w:rPr>
-        <w:t xml:space="preserve">     </w:t>
-      </w:r>
-      <w:r>
-        <w:rPr>
-          <w:rFonts w:hint="eastAsia"/>
-          <w:b/>
-          <w:sz w:val="32"/>
-          <w:szCs w:val="32"/>
-          <w:u w:val="single"/>
-        </w:rPr>
-        <w:t xml:space="preserve">  </w:t>
-      </w:r>
-      <w:r>
-        <w:rPr>
-          <w:rFonts w:hint="eastAsia"/>
-          <w:b/>
-          <w:sz w:val="32"/>
-          <w:szCs w:val="32"/>
-          <w:u w:val="single"/>
-        </w:rPr>
-        <w:t xml:space="preserve">  </w:t>
-      </w:r>
+      <w:bookmarkStart w:id="0" w:name="_GoBack"/>
+      <w:bookmarkEnd w:id="0"/>
     </w:p>
     <w:p>
       <w:pPr>
@@ -493,27 +420,7 @@
       </w:r>
       <w:r>
         <w:rPr>
-          <w:rFonts w:hint="eastAsia"/>
-          <w:b/>
-          <w:sz w:val="32"/>
-          <w:szCs w:val="32"/>
-          <w:u w:val="single"/>
-        </w:rPr>
-        <w:t xml:space="preserve">      </w:t>
-      </w:r>
-      <w:r>
-        <w:rPr>
-          <w:rFonts w:hint="eastAsia"/>
-          <w:b/>
-          <w:sz w:val="32"/>
-          <w:szCs w:val="32"/>
-          <w:u w:val="single"/>
-        </w:rPr>
-        <w:t xml:space="preserve">  </w:t>
-      </w:r>
-      <w:r>
-        <w:rPr>
-          <w:rFonts w:cs="Calibri"/>
+          <w:rFonts w:ascii="仿宋" w:eastAsia="仿宋" w:hAnsi="仿宋" w:cs="Calibri"/>
           <w:b/>
           <w:bCs/>
           <w:sz w:val="32"/>
@@ -525,7 +432,7 @@
       <w:proofErr w:type="spellStart"/>
       <w:r>
         <w:rPr>
-          <w:rFonts w:cs="Calibri" w:hint="eastAsia"/>
+          <w:rFonts w:ascii="仿宋" w:eastAsia="仿宋" w:hAnsi="仿宋" w:cs="Calibri" w:hint="eastAsia"/>
           <w:b/>
           <w:bCs/>
           <w:sz w:val="32"/>
@@ -537,7 +444,7 @@
       <w:proofErr w:type="spellEnd"/>
       <w:r>
         <w:rPr>
-          <w:rFonts w:cs="Calibri"/>
+          <w:rFonts w:ascii="仿宋" w:eastAsia="仿宋" w:hAnsi="仿宋" w:cs="Calibri"/>
           <w:b/>
           <w:bCs/>
           <w:sz w:val="32"/>
@@ -545,36 +452,6 @@
           <w:u w:val="single"/>
         </w:rPr>
         <w:t>}</w:t>
-      </w:r>
-      <w:r>
-        <w:rPr>
-          <w:rFonts w:hint="eastAsia"/>
-          <w:b/>
-          <w:sz w:val="32"/>
-          <w:szCs w:val="32"/>
-          <w:u w:val="single"/>
-        </w:rPr>
-        <w:t xml:space="preserve"> </w:t>
-      </w:r>
-      <w:r>
-        <w:rPr>
-          <w:rFonts w:hint="eastAsia"/>
-          <w:b/>
-          <w:sz w:val="32"/>
-          <w:szCs w:val="32"/>
-          <w:u w:val="single"/>
-        </w:rPr>
-        <w:t xml:space="preserve">  </w:t>
-      </w:r>
-      <w:r>
-        <w:rPr>
-          <w:rFonts w:hint="eastAsia"/>
-          <w:b/>
-          <w:sz w:val="32"/>
-          <w:szCs w:val="32"/>
-          <w:u w:val="single"/>
-        </w:rPr>
-        <w:t xml:space="preserve">      </w:t>
       </w:r>
     </w:p>
     <w:p>
@@ -999,16 +876,24 @@
           <w:szCs w:val="32"/>
           <w:u w:val="single"/>
         </w:rPr>
-        <w:t xml:space="preserve">    </w:t>
-      </w:r>
-      <w:r>
-        <w:rPr>
-          <w:rFonts w:ascii="仿宋_GB2312" w:eastAsia="仿宋_GB2312" w:hint="eastAsia"/>
-          <w:color w:val="333333"/>
-          <w:sz w:val="32"/>
-          <w:szCs w:val="32"/>
-          <w:u w:val="single"/>
-          <w:shd w:val="clear" w:color="auto" w:fill="ECF0F5"/>
+        <w:t xml:space="preserve">   </w:t>
+      </w:r>
+      <w:r>
+        <w:rPr>
+          <w:rFonts w:ascii="仿宋" w:eastAsia="仿宋" w:hAnsi="仿宋" w:hint="eastAsia"/>
+          <w:sz w:val="32"/>
+          <w:szCs w:val="32"/>
+          <w:u w:val="single"/>
+        </w:rPr>
+        <w:t xml:space="preserve"> </w:t>
+      </w:r>
+      <w:r>
+        <w:rPr>
+          <w:rFonts w:ascii="仿宋" w:eastAsia="仿宋" w:hAnsi="仿宋" w:hint="eastAsia"/>
+          <w:b/>
+          <w:sz w:val="32"/>
+          <w:szCs w:val="32"/>
+          <w:u w:val="single"/>
         </w:rPr>
         <w:t>岭南生态农业示范区管理委员会</w:t>
       </w:r>
@@ -1019,16 +904,42 @@
           <w:szCs w:val="32"/>
           <w:u w:val="single"/>
         </w:rPr>
+        <w:t xml:space="preserve">      </w:t>
+      </w:r>
+      <w:r>
+        <w:rPr>
+          <w:rFonts w:ascii="仿宋" w:eastAsia="仿宋" w:hAnsi="仿宋" w:hint="eastAsia"/>
+          <w:sz w:val="32"/>
+          <w:szCs w:val="32"/>
+          <w:u w:val="single"/>
+        </w:rPr>
         <w:t xml:space="preserve"> </w:t>
       </w:r>
+    </w:p>
+    <w:p>
+      <w:pPr>
+        <w:rPr>
+          <w:sz w:val="32"/>
+          <w:szCs w:val="32"/>
+        </w:rPr>
+      </w:pPr>
+    </w:p>
+    <w:p>
+      <w:pPr>
+        <w:rPr>
+          <w:rFonts w:ascii="仿宋" w:eastAsia="仿宋" w:hAnsi="仿宋"/>
+          <w:sz w:val="32"/>
+          <w:szCs w:val="32"/>
+          <w:u w:val="single"/>
+        </w:rPr>
+      </w:pPr>
       <w:r>
         <w:rPr>
           <w:rFonts w:ascii="仿宋" w:eastAsia="仿宋" w:hAnsi="仿宋" w:hint="eastAsia"/>
           <w:sz w:val="32"/>
           <w:szCs w:val="32"/>
-          <w:u w:val="single"/>
-        </w:rPr>
-        <w:t xml:space="preserve">      </w:t>
+        </w:rPr>
+        <w:t>承包方（乙方）：</w:t>
       </w:r>
       <w:r>
         <w:rPr>
@@ -1039,14 +950,59 @@
         </w:rPr>
         <w:t xml:space="preserve"> </w:t>
       </w:r>
-    </w:p>
-    <w:p>
-      <w:pPr>
-        <w:rPr>
-          <w:sz w:val="32"/>
-          <w:szCs w:val="32"/>
-        </w:rPr>
-      </w:pPr>
+      <w:r>
+        <w:rPr>
+          <w:rFonts w:ascii="仿宋" w:eastAsia="仿宋" w:hAnsi="仿宋" w:cs="Calibri"/>
+          <w:b/>
+          <w:bCs/>
+          <w:sz w:val="32"/>
+          <w:szCs w:val="32"/>
+          <w:u w:val="single"/>
+        </w:rPr>
+        <w:t>${</w:t>
+      </w:r>
+      <w:r>
+        <w:rPr>
+          <w:rFonts w:ascii="仿宋" w:eastAsia="仿宋" w:hAnsi="仿宋" w:cs="Calibri" w:hint="eastAsia"/>
+          <w:b/>
+          <w:bCs/>
+          <w:sz w:val="32"/>
+          <w:szCs w:val="32"/>
+          <w:u w:val="single"/>
+        </w:rPr>
+        <w:t>farmsname</w:t>
+      </w:r>
+      <w:r>
+        <w:rPr>
+          <w:rFonts w:ascii="仿宋" w:eastAsia="仿宋" w:hAnsi="仿宋" w:cs="Calibri" w:hint="eastAsia"/>
+          <w:b/>
+          <w:bCs/>
+          <w:sz w:val="32"/>
+          <w:szCs w:val="32"/>
+          <w:u w:val="single"/>
+        </w:rPr>
+        <w:t>2</w:t>
+      </w:r>
+      <w:r>
+        <w:rPr>
+          <w:rFonts w:ascii="仿宋" w:eastAsia="仿宋" w:hAnsi="仿宋" w:cs="Calibri"/>
+          <w:b/>
+          <w:bCs/>
+          <w:sz w:val="32"/>
+          <w:szCs w:val="32"/>
+          <w:u w:val="single"/>
+        </w:rPr>
+        <w:t>}</w:t>
+      </w:r>
+      <w:r>
+        <w:rPr>
+          <w:rFonts w:ascii="仿宋" w:eastAsia="仿宋" w:hAnsi="仿宋" w:hint="eastAsia"/>
+          <w:sz w:val="32"/>
+          <w:szCs w:val="32"/>
+          <w:u w:val="single"/>
+        </w:rPr>
+        <w:t xml:space="preserve"> </w:t>
+      </w:r>
     </w:p>
     <w:p>
       <w:pPr>
@@ -1054,7 +1010,24 @@
           <w:rFonts w:ascii="仿宋" w:eastAsia="仿宋" w:hAnsi="仿宋"/>
           <w:sz w:val="32"/>
           <w:szCs w:val="32"/>
-          <w:u w:val="single"/>
+        </w:rPr>
+      </w:pPr>
+    </w:p>
+    <w:p>
+      <w:pPr>
+        <w:rPr>
+          <w:rFonts w:ascii="仿宋" w:eastAsia="仿宋" w:hAnsi="仿宋"/>
+          <w:sz w:val="32"/>
+          <w:szCs w:val="32"/>
+        </w:rPr>
+      </w:pPr>
+    </w:p>
+    <w:p>
+      <w:pPr>
+        <w:rPr>
+          <w:rFonts w:ascii="仿宋" w:eastAsia="仿宋" w:hAnsi="仿宋"/>
+          <w:sz w:val="32"/>
+          <w:szCs w:val="32"/>
         </w:rPr>
       </w:pPr>
       <w:r>
@@ -1063,111 +1036,7 @@
           <w:sz w:val="32"/>
           <w:szCs w:val="32"/>
         </w:rPr>
-        <w:t>承包方（乙方）：</w:t>
-      </w:r>
-      <w:r>
-        <w:rPr>
-          <w:rFonts w:ascii="仿宋" w:eastAsia="仿宋" w:hAnsi="仿宋" w:hint="eastAsia"/>
-          <w:sz w:val="32"/>
-          <w:szCs w:val="32"/>
-          <w:u w:val="single"/>
-        </w:rPr>
-        <w:t xml:space="preserve">             </w:t>
-      </w:r>
-      <w:r>
-        <w:rPr>
-          <w:rFonts w:ascii="仿宋" w:eastAsia="仿宋" w:hAnsi="仿宋" w:cs="Calibri"/>
-          <w:b/>
-          <w:bCs/>
-          <w:sz w:val="32"/>
-          <w:szCs w:val="32"/>
-          <w:u w:val="single"/>
-        </w:rPr>
-        <w:t>${</w:t>
-      </w:r>
-      <w:proofErr w:type="spellStart"/>
-      <w:r>
-        <w:rPr>
-          <w:rFonts w:ascii="仿宋" w:eastAsia="仿宋" w:hAnsi="仿宋" w:cs="Calibri" w:hint="eastAsia"/>
-          <w:b/>
-          <w:bCs/>
-          <w:sz w:val="32"/>
-          <w:szCs w:val="32"/>
-          <w:u w:val="single"/>
-        </w:rPr>
-        <w:t>farmsname</w:t>
-      </w:r>
-      <w:proofErr w:type="spellEnd"/>
-      <w:r>
-        <w:rPr>
-          <w:rFonts w:ascii="仿宋" w:eastAsia="仿宋" w:hAnsi="仿宋" w:cs="Calibri"/>
-          <w:b/>
-          <w:bCs/>
-          <w:sz w:val="32"/>
-          <w:szCs w:val="32"/>
-          <w:u w:val="single"/>
-        </w:rPr>
-        <w:t>}</w:t>
-      </w:r>
-      <w:r>
-        <w:rPr>
-          <w:rFonts w:ascii="仿宋" w:eastAsia="仿宋" w:hAnsi="仿宋" w:hint="eastAsia"/>
-          <w:sz w:val="32"/>
-          <w:szCs w:val="32"/>
-          <w:u w:val="single"/>
-        </w:rPr>
-        <w:t xml:space="preserve">               </w:t>
-      </w:r>
-    </w:p>
-    <w:p>
-      <w:pPr>
-        <w:rPr>
-          <w:rFonts w:ascii="仿宋" w:eastAsia="仿宋" w:hAnsi="仿宋"/>
-          <w:sz w:val="32"/>
-          <w:szCs w:val="32"/>
-        </w:rPr>
-      </w:pPr>
-    </w:p>
-    <w:p>
-      <w:pPr>
-        <w:rPr>
-          <w:rFonts w:ascii="仿宋" w:eastAsia="仿宋" w:hAnsi="仿宋"/>
-          <w:sz w:val="32"/>
-          <w:szCs w:val="32"/>
-        </w:rPr>
-      </w:pPr>
-    </w:p>
-    <w:p>
-      <w:pPr>
-        <w:rPr>
-          <w:rFonts w:ascii="仿宋" w:eastAsia="仿宋" w:hAnsi="仿宋"/>
-          <w:sz w:val="32"/>
-          <w:szCs w:val="32"/>
-        </w:rPr>
-      </w:pPr>
-      <w:r>
-        <w:rPr>
-          <w:rFonts w:ascii="仿宋" w:eastAsia="仿宋" w:hAnsi="仿宋" w:hint="eastAsia"/>
-          <w:sz w:val="32"/>
-          <w:szCs w:val="32"/>
-        </w:rPr>
-        <w:t>第一章</w:t>
-      </w:r>
-      <w:r>
-        <w:rPr>
-          <w:rFonts w:ascii="仿宋" w:eastAsia="仿宋" w:hAnsi="仿宋" w:hint="eastAsia"/>
-          <w:sz w:val="32"/>
-          <w:szCs w:val="32"/>
-        </w:rPr>
-        <w:t xml:space="preserve">  </w:t>
-      </w:r>
-      <w:r>
-        <w:rPr>
-          <w:rFonts w:ascii="仿宋" w:eastAsia="仿宋" w:hAnsi="仿宋" w:hint="eastAsia"/>
-          <w:sz w:val="32"/>
-          <w:szCs w:val="32"/>
-        </w:rPr>
-        <w:t>总则</w:t>
+        <w:t>第一章  总则</w:t>
       </w:r>
     </w:p>
     <w:p>
@@ -1200,23 +1069,7 @@
           <w:sz w:val="32"/>
           <w:szCs w:val="32"/>
         </w:rPr>
-        <w:t>第一条</w:t>
-      </w:r>
-      <w:r>
-        <w:rPr>
-          <w:rFonts w:ascii="仿宋" w:eastAsia="仿宋" w:hAnsi="仿宋" w:hint="eastAsia"/>
-          <w:sz w:val="32"/>
-          <w:szCs w:val="32"/>
-        </w:rPr>
-        <w:t xml:space="preserve">  </w:t>
-      </w:r>
-      <w:r>
-        <w:rPr>
-          <w:rFonts w:ascii="仿宋" w:eastAsia="仿宋" w:hAnsi="仿宋" w:hint="eastAsia"/>
-          <w:sz w:val="32"/>
-          <w:szCs w:val="32"/>
-        </w:rPr>
-        <w:t>依据与原则：</w:t>
+        <w:t>第一条  依据与原则：</w:t>
       </w:r>
     </w:p>
     <w:p>
@@ -1258,23 +1111,7 @@
           <w:sz w:val="32"/>
           <w:szCs w:val="32"/>
         </w:rPr>
-        <w:t>第二条</w:t>
-      </w:r>
-      <w:r>
-        <w:rPr>
-          <w:rFonts w:ascii="仿宋" w:eastAsia="仿宋" w:hAnsi="仿宋" w:hint="eastAsia"/>
-          <w:sz w:val="32"/>
-          <w:szCs w:val="32"/>
-        </w:rPr>
-        <w:t xml:space="preserve">  </w:t>
-      </w:r>
-      <w:r>
-        <w:rPr>
-          <w:rFonts w:ascii="仿宋" w:eastAsia="仿宋" w:hAnsi="仿宋" w:hint="eastAsia"/>
-          <w:sz w:val="32"/>
-          <w:szCs w:val="32"/>
-        </w:rPr>
-        <w:t>名词解释：</w:t>
+        <w:t>第二条  名词解释：</w:t>
       </w:r>
     </w:p>
     <w:p>
@@ -1295,47 +1132,7 @@
           <w:sz w:val="32"/>
           <w:szCs w:val="32"/>
         </w:rPr>
-        <w:t>宜农林地：是指有机质含量高、腐殖质层较厚，土层厚度</w:t>
-      </w:r>
-      <w:r>
-        <w:rPr>
-          <w:rFonts w:ascii="仿宋" w:eastAsia="仿宋" w:hAnsi="仿宋" w:hint="eastAsia"/>
-          <w:sz w:val="32"/>
-          <w:szCs w:val="32"/>
-        </w:rPr>
-        <w:t>30</w:t>
-      </w:r>
-      <w:r>
-        <w:rPr>
-          <w:rFonts w:ascii="仿宋" w:eastAsia="仿宋" w:hAnsi="仿宋" w:hint="eastAsia"/>
-          <w:sz w:val="32"/>
-          <w:szCs w:val="32"/>
-        </w:rPr>
-        <w:t>厘米以上，坡度小于</w:t>
-      </w:r>
-      <w:r>
-        <w:rPr>
-          <w:rFonts w:ascii="仿宋" w:eastAsia="仿宋" w:hAnsi="仿宋" w:hint="eastAsia"/>
-          <w:sz w:val="32"/>
-          <w:szCs w:val="32"/>
-        </w:rPr>
-        <w:t>15</w:t>
-      </w:r>
-      <w:r>
-        <w:rPr>
-          <w:rFonts w:ascii="仿宋" w:eastAsia="仿宋" w:hAnsi="仿宋" w:hint="eastAsia"/>
-          <w:sz w:val="32"/>
-          <w:szCs w:val="32"/>
-        </w:rPr>
-        <w:t>°</w:t>
-      </w:r>
-      <w:r>
-        <w:rPr>
-          <w:rFonts w:ascii="仿宋" w:eastAsia="仿宋" w:hAnsi="仿宋" w:hint="eastAsia"/>
-          <w:sz w:val="32"/>
-          <w:szCs w:val="32"/>
-        </w:rPr>
-        <w:t>，可进行农业生产的林业用地。</w:t>
+        <w:t>宜农林地：是指有机质含量高、腐殖质层较厚，土层厚度30厘米以上，坡度小于15°，可进行农业生产的林业用地。</w:t>
       </w:r>
     </w:p>
     <w:p>
@@ -1360,15 +1157,7 @@
           <w:sz w:val="32"/>
           <w:szCs w:val="32"/>
         </w:rPr>
-        <w:t xml:space="preserve"> </w:t>
-      </w:r>
-      <w:r>
-        <w:rPr>
-          <w:rFonts w:ascii="仿宋" w:eastAsia="仿宋" w:hAnsi="仿宋" w:hint="eastAsia"/>
-          <w:sz w:val="32"/>
-          <w:szCs w:val="32"/>
-        </w:rPr>
-        <w:t>经营权限：</w:t>
+        <w:t xml:space="preserve"> 经营权限：</w:t>
       </w:r>
     </w:p>
     <w:p>
@@ -1423,15 +1212,7 @@
           <w:sz w:val="32"/>
           <w:szCs w:val="32"/>
         </w:rPr>
-        <w:t xml:space="preserve"> </w:t>
-      </w:r>
-      <w:r>
-        <w:rPr>
-          <w:rFonts w:ascii="仿宋" w:eastAsia="仿宋" w:hAnsi="仿宋" w:hint="eastAsia"/>
-          <w:sz w:val="32"/>
-          <w:szCs w:val="32"/>
-        </w:rPr>
-        <w:t>承包地域范围：</w:t>
+        <w:t xml:space="preserve"> 承包地域范围：</w:t>
       </w:r>
     </w:p>
     <w:p>
@@ -1456,12 +1237,53 @@
       </w:r>
       <w:r>
         <w:rPr>
+          <w:rFonts w:ascii="仿宋" w:eastAsia="仿宋" w:hAnsi="仿宋" w:cs="Calibri"/>
+          <w:b/>
+          <w:bCs/>
+          <w:sz w:val="32"/>
+          <w:szCs w:val="32"/>
+          <w:u w:val="single"/>
+        </w:rPr>
+        <w:t>${</w:t>
+      </w:r>
+      <w:r>
+        <w:rPr>
+          <w:rFonts w:ascii="仿宋" w:eastAsia="仿宋" w:hAnsi="仿宋" w:cs="Calibri" w:hint="eastAsia"/>
+          <w:b/>
+          <w:bCs/>
+          <w:sz w:val="32"/>
+          <w:szCs w:val="32"/>
+          <w:u w:val="single"/>
+        </w:rPr>
+        <w:t>address</w:t>
+      </w:r>
+      <w:r>
+        <w:rPr>
+          <w:rFonts w:ascii="仿宋" w:eastAsia="仿宋" w:hAnsi="仿宋" w:cs="Calibri"/>
+          <w:b/>
+          <w:bCs/>
+          <w:sz w:val="32"/>
+          <w:szCs w:val="32"/>
+          <w:u w:val="single"/>
+        </w:rPr>
+        <w:t>}</w:t>
+      </w:r>
+      <w:r>
+        <w:rPr>
           <w:rFonts w:ascii="仿宋" w:eastAsia="仿宋" w:hAnsi="仿宋" w:hint="eastAsia"/>
           <w:sz w:val="32"/>
           <w:szCs w:val="32"/>
-          <w:u w:val="single"/>
-        </w:rPr>
-        <w:t xml:space="preserve">      </w:t>
+        </w:rPr>
+        <w:t>，合同编号为</w:t>
+      </w:r>
+      <w:r>
+        <w:rPr>
+          <w:rFonts w:ascii="仿宋" w:eastAsia="仿宋" w:hAnsi="仿宋" w:hint="eastAsia"/>
+          <w:sz w:val="32"/>
+          <w:szCs w:val="32"/>
+          <w:u w:val="single"/>
+        </w:rPr>
+        <w:t xml:space="preserve"> </w:t>
       </w:r>
       <w:r>
         <w:rPr>
@@ -1483,7 +1305,7 @@
           <w:szCs w:val="32"/>
           <w:u w:val="single"/>
         </w:rPr>
-        <w:t>address</w:t>
+        <w:t>contract</w:t>
       </w:r>
       <w:r>
         <w:rPr>
@@ -1498,6 +1320,25 @@
       </w:r>
       <w:r>
         <w:rPr>
+          <w:rFonts w:ascii="仿宋" w:eastAsia="仿宋" w:hAnsi="仿宋" w:hint="eastAsia"/>
+          <w:sz w:val="32"/>
+          <w:szCs w:val="32"/>
+        </w:rPr>
+        <w:t>，面积为（小写）</w:t>
+      </w:r>
+      <w:r>
+        <w:rPr>
+          <w:rFonts w:ascii="仿宋" w:eastAsia="仿宋" w:hAnsi="仿宋" w:cs="Calibri"/>
+          <w:b/>
+          <w:bCs/>
+          <w:sz w:val="32"/>
+          <w:szCs w:val="32"/>
+          <w:u w:val="single"/>
+        </w:rPr>
+        <w:t>${</w:t>
+      </w:r>
+      <w:r>
+        <w:rPr>
           <w:rFonts w:ascii="仿宋" w:eastAsia="仿宋" w:hAnsi="仿宋" w:cs="Calibri" w:hint="eastAsia"/>
           <w:b/>
           <w:bCs/>
@@ -1505,33 +1346,7 @@
           <w:szCs w:val="32"/>
           <w:u w:val="single"/>
         </w:rPr>
-        <w:t xml:space="preserve"> </w:t>
-      </w:r>
-      <w:r>
-        <w:rPr>
-          <w:rFonts w:ascii="仿宋" w:eastAsia="仿宋" w:hAnsi="仿宋" w:hint="eastAsia"/>
-          <w:sz w:val="32"/>
-          <w:szCs w:val="32"/>
-          <w:u w:val="single"/>
-        </w:rPr>
-        <w:t xml:space="preserve">     </w:t>
-      </w:r>
-      <w:r>
-        <w:rPr>
-          <w:rFonts w:ascii="仿宋" w:eastAsia="仿宋" w:hAnsi="仿宋" w:hint="eastAsia"/>
-          <w:sz w:val="32"/>
-          <w:szCs w:val="32"/>
-        </w:rPr>
-        <w:t>，合同编号为</w:t>
-      </w:r>
-      <w:r>
-        <w:rPr>
-          <w:rFonts w:ascii="仿宋" w:eastAsia="仿宋" w:hAnsi="仿宋" w:hint="eastAsia"/>
-          <w:sz w:val="32"/>
-          <w:szCs w:val="32"/>
-          <w:u w:val="single"/>
-        </w:rPr>
-        <w:t xml:space="preserve"> </w:t>
+        <w:t>measure</w:t>
       </w:r>
       <w:r>
         <w:rPr>
@@ -1542,97 +1357,7 @@
           <w:szCs w:val="32"/>
           <w:u w:val="single"/>
         </w:rPr>
-        <w:t>${</w:t>
-      </w:r>
-      <w:r>
-        <w:rPr>
-          <w:rFonts w:ascii="仿宋" w:eastAsia="仿宋" w:hAnsi="仿宋" w:cs="Calibri" w:hint="eastAsia"/>
-          <w:b/>
-          <w:bCs/>
-          <w:sz w:val="32"/>
-          <w:szCs w:val="32"/>
-          <w:u w:val="single"/>
-        </w:rPr>
-        <w:t>contract</w:t>
-      </w:r>
-      <w:r>
-        <w:rPr>
-          <w:rFonts w:ascii="仿宋" w:eastAsia="仿宋" w:hAnsi="仿宋" w:cs="Calibri"/>
-          <w:b/>
-          <w:bCs/>
-          <w:sz w:val="32"/>
-          <w:szCs w:val="32"/>
-          <w:u w:val="single"/>
-        </w:rPr>
         <w:t>}</w:t>
-      </w:r>
-      <w:r>
-        <w:rPr>
-          <w:rFonts w:ascii="仿宋" w:eastAsia="仿宋" w:hAnsi="仿宋" w:hint="eastAsia"/>
-          <w:sz w:val="32"/>
-          <w:szCs w:val="32"/>
-          <w:u w:val="single"/>
-        </w:rPr>
-        <w:t xml:space="preserve"> </w:t>
-      </w:r>
-      <w:r>
-        <w:rPr>
-          <w:rFonts w:ascii="仿宋" w:eastAsia="仿宋" w:hAnsi="仿宋" w:hint="eastAsia"/>
-          <w:sz w:val="32"/>
-          <w:szCs w:val="32"/>
-        </w:rPr>
-        <w:t>，面积为（小写）</w:t>
-      </w:r>
-      <w:r>
-        <w:rPr>
-          <w:rFonts w:ascii="仿宋" w:eastAsia="仿宋" w:hAnsi="仿宋" w:hint="eastAsia"/>
-          <w:sz w:val="32"/>
-          <w:szCs w:val="32"/>
-          <w:u w:val="single"/>
-        </w:rPr>
-        <w:t xml:space="preserve"> </w:t>
-      </w:r>
-      <w:r>
-        <w:rPr>
-          <w:rFonts w:ascii="仿宋" w:eastAsia="仿宋" w:hAnsi="仿宋" w:cs="Calibri"/>
-          <w:b/>
-          <w:bCs/>
-          <w:sz w:val="32"/>
-          <w:szCs w:val="32"/>
-          <w:u w:val="single"/>
-        </w:rPr>
-        <w:t>${</w:t>
-      </w:r>
-      <w:r>
-        <w:rPr>
-          <w:rFonts w:ascii="仿宋" w:eastAsia="仿宋" w:hAnsi="仿宋" w:cs="Calibri" w:hint="eastAsia"/>
-          <w:b/>
-          <w:bCs/>
-          <w:sz w:val="32"/>
-          <w:szCs w:val="32"/>
-          <w:u w:val="single"/>
-        </w:rPr>
-        <w:t>measure</w:t>
-      </w:r>
-      <w:r>
-        <w:rPr>
-          <w:rFonts w:ascii="仿宋" w:eastAsia="仿宋" w:hAnsi="仿宋" w:cs="Calibri"/>
-          <w:b/>
-          <w:bCs/>
-          <w:sz w:val="32"/>
-          <w:szCs w:val="32"/>
-          <w:u w:val="single"/>
-        </w:rPr>
-        <w:t>}</w:t>
-      </w:r>
-      <w:r>
-        <w:rPr>
-          <w:rFonts w:ascii="仿宋" w:eastAsia="仿宋" w:hAnsi="仿宋" w:hint="eastAsia"/>
-          <w:sz w:val="32"/>
-          <w:szCs w:val="32"/>
-          <w:u w:val="single"/>
-        </w:rPr>
-        <w:t xml:space="preserve"> </w:t>
       </w:r>
       <w:r>
         <w:rPr>
@@ -1661,23 +1386,7 @@
           <w:sz w:val="32"/>
           <w:szCs w:val="32"/>
         </w:rPr>
-        <w:t>第五条</w:t>
-      </w:r>
-      <w:r>
-        <w:rPr>
-          <w:rFonts w:ascii="仿宋" w:eastAsia="仿宋" w:hAnsi="仿宋" w:hint="eastAsia"/>
-          <w:sz w:val="32"/>
-          <w:szCs w:val="32"/>
-        </w:rPr>
-        <w:t xml:space="preserve">    </w:t>
-      </w:r>
-      <w:r>
-        <w:rPr>
-          <w:rFonts w:ascii="仿宋" w:eastAsia="仿宋" w:hAnsi="仿宋" w:hint="eastAsia"/>
-          <w:sz w:val="32"/>
-          <w:szCs w:val="32"/>
-        </w:rPr>
-        <w:t>承包期限：</w:t>
+        <w:t>第五条    承包期限：</w:t>
       </w:r>
     </w:p>
     <w:p>
@@ -1706,6 +1415,7 @@
           <w:bCs/>
           <w:sz w:val="32"/>
           <w:szCs w:val="32"/>
+          <w:u w:val="single"/>
         </w:rPr>
         <w:t>${</w:t>
       </w:r>
@@ -1716,6 +1426,7 @@
           <w:bCs/>
           <w:sz w:val="32"/>
           <w:szCs w:val="32"/>
+          <w:u w:val="single"/>
         </w:rPr>
         <w:t>beginyear</w:t>
       </w:r>
@@ -1726,6 +1437,7 @@
           <w:bCs/>
           <w:sz w:val="32"/>
           <w:szCs w:val="32"/>
+          <w:u w:val="single"/>
         </w:rPr>
         <w:t>}</w:t>
       </w:r>
@@ -1743,6 +1455,7 @@
           <w:bCs/>
           <w:sz w:val="32"/>
           <w:szCs w:val="32"/>
+          <w:u w:val="single"/>
         </w:rPr>
         <w:t>${</w:t>
       </w:r>
@@ -1753,6 +1466,7 @@
           <w:bCs/>
           <w:sz w:val="32"/>
           <w:szCs w:val="32"/>
+          <w:u w:val="single"/>
         </w:rPr>
         <w:t>beginmo</w:t>
       </w:r>
@@ -1762,6 +1476,7 @@
           <w:bCs/>
           <w:sz w:val="32"/>
           <w:szCs w:val="32"/>
+          <w:u w:val="single"/>
         </w:rPr>
         <w:t>n</w:t>
       </w:r>
@@ -1771,6 +1486,7 @@
           <w:bCs/>
           <w:sz w:val="32"/>
           <w:szCs w:val="32"/>
+          <w:u w:val="single"/>
         </w:rPr>
         <w:t>th</w:t>
       </w:r>
@@ -1781,6 +1497,7 @@
           <w:bCs/>
           <w:sz w:val="32"/>
           <w:szCs w:val="32"/>
+          <w:u w:val="single"/>
         </w:rPr>
         <w:t>}</w:t>
       </w:r>
@@ -1798,6 +1515,7 @@
           <w:bCs/>
           <w:sz w:val="32"/>
           <w:szCs w:val="32"/>
+          <w:u w:val="single"/>
         </w:rPr>
         <w:t>${</w:t>
       </w:r>
@@ -1808,6 +1526,7 @@
           <w:bCs/>
           <w:sz w:val="32"/>
           <w:szCs w:val="32"/>
+          <w:u w:val="single"/>
         </w:rPr>
         <w:t>beginday</w:t>
       </w:r>
@@ -1818,6 +1537,7 @@
           <w:bCs/>
           <w:sz w:val="32"/>
           <w:szCs w:val="32"/>
+          <w:u w:val="single"/>
         </w:rPr>
         <w:t>}</w:t>
       </w:r>
@@ -1835,6 +1555,7 @@
           <w:bCs/>
           <w:sz w:val="32"/>
           <w:szCs w:val="32"/>
+          <w:u w:val="single"/>
         </w:rPr>
         <w:t>${</w:t>
       </w:r>
@@ -1845,6 +1566,7 @@
           <w:bCs/>
           <w:sz w:val="32"/>
           <w:szCs w:val="32"/>
+          <w:u w:val="single"/>
         </w:rPr>
         <w:t>endyear</w:t>
       </w:r>
@@ -1855,6 +1577,7 @@
           <w:bCs/>
           <w:sz w:val="32"/>
           <w:szCs w:val="32"/>
+          <w:u w:val="single"/>
         </w:rPr>
         <w:t>}</w:t>
       </w:r>
@@ -1872,6 +1595,7 @@
           <w:bCs/>
           <w:sz w:val="32"/>
           <w:szCs w:val="32"/>
+          <w:u w:val="single"/>
         </w:rPr>
         <w:t>${</w:t>
       </w:r>
@@ -1882,6 +1606,7 @@
           <w:bCs/>
           <w:sz w:val="32"/>
           <w:szCs w:val="32"/>
+          <w:u w:val="single"/>
         </w:rPr>
         <w:t>endmo</w:t>
       </w:r>
@@ -1891,17 +1616,17 @@
           <w:bCs/>
           <w:sz w:val="32"/>
           <w:szCs w:val="32"/>
+          <w:u w:val="single"/>
         </w:rPr>
         <w:t>n</w:t>
       </w:r>
-      <w:bookmarkStart w:id="0" w:name="_GoBack"/>
-      <w:bookmarkEnd w:id="0"/>
       <w:r>
         <w:rPr>
           <w:rFonts w:cs="Calibri" w:hint="eastAsia"/>
           <w:bCs/>
           <w:sz w:val="32"/>
           <w:szCs w:val="32"/>
+          <w:u w:val="single"/>
         </w:rPr>
         <w:t>th</w:t>
       </w:r>
@@ -1912,6 +1637,7 @@
           <w:bCs/>
           <w:sz w:val="32"/>
           <w:szCs w:val="32"/>
+          <w:u w:val="single"/>
         </w:rPr>
         <w:t>}</w:t>
       </w:r>
@@ -1929,6 +1655,7 @@
           <w:bCs/>
           <w:sz w:val="32"/>
           <w:szCs w:val="32"/>
+          <w:u w:val="single"/>
         </w:rPr>
         <w:t>${</w:t>
       </w:r>
@@ -1939,6 +1666,7 @@
           <w:bCs/>
           <w:sz w:val="32"/>
           <w:szCs w:val="32"/>
+          <w:u w:val="single"/>
         </w:rPr>
         <w:t>endday</w:t>
       </w:r>
@@ -1949,6 +1677,7 @@
           <w:bCs/>
           <w:sz w:val="32"/>
           <w:szCs w:val="32"/>
+          <w:u w:val="single"/>
         </w:rPr>
         <w:t>}</w:t>
       </w:r>
@@ -1979,23 +1708,7 @@
           <w:sz w:val="32"/>
           <w:szCs w:val="32"/>
         </w:rPr>
-        <w:t>第六条</w:t>
-      </w:r>
-      <w:r>
-        <w:rPr>
-          <w:rFonts w:ascii="仿宋" w:eastAsia="仿宋" w:hAnsi="仿宋" w:hint="eastAsia"/>
-          <w:sz w:val="32"/>
-          <w:szCs w:val="32"/>
-        </w:rPr>
-        <w:t xml:space="preserve">  </w:t>
-      </w:r>
-      <w:r>
-        <w:rPr>
-          <w:rFonts w:ascii="仿宋" w:eastAsia="仿宋" w:hAnsi="仿宋" w:hint="eastAsia"/>
-          <w:sz w:val="32"/>
-          <w:szCs w:val="32"/>
-        </w:rPr>
-        <w:t>宜农林地用途：</w:t>
+        <w:t>第六条  宜农林地用途：</w:t>
       </w:r>
     </w:p>
     <w:p>
@@ -2037,23 +1750,7 @@
           <w:sz w:val="32"/>
           <w:szCs w:val="32"/>
         </w:rPr>
-        <w:t>第七条</w:t>
-      </w:r>
-      <w:r>
-        <w:rPr>
-          <w:rFonts w:ascii="仿宋" w:eastAsia="仿宋" w:hAnsi="仿宋" w:hint="eastAsia"/>
-          <w:sz w:val="32"/>
-          <w:szCs w:val="32"/>
-        </w:rPr>
-        <w:t xml:space="preserve">  </w:t>
-      </w:r>
-      <w:r>
-        <w:rPr>
-          <w:rFonts w:ascii="仿宋" w:eastAsia="仿宋" w:hAnsi="仿宋" w:hint="eastAsia"/>
-          <w:sz w:val="32"/>
-          <w:szCs w:val="32"/>
-        </w:rPr>
-        <w:t>承包费缴（交）纳：</w:t>
+        <w:t>第七条  承包费缴（交）纳：</w:t>
       </w:r>
     </w:p>
     <w:p>
@@ -2074,15 +1771,7 @@
           <w:sz w:val="32"/>
           <w:szCs w:val="32"/>
         </w:rPr>
-        <w:t>1</w:t>
-      </w:r>
-      <w:r>
-        <w:rPr>
-          <w:rFonts w:ascii="仿宋" w:eastAsia="仿宋" w:hAnsi="仿宋" w:hint="eastAsia"/>
-          <w:sz w:val="32"/>
-          <w:szCs w:val="32"/>
-        </w:rPr>
-        <w:t>、岭南管委会（甲方）是行署、林管局授权收缴宜农林地承包费的唯一合法部门。代表行署、林管局收取宜农林地承包费。</w:t>
+        <w:t>1、岭南管委会（甲方）是行署、林管局授权收缴宜农林地承包费的唯一合法部门。代表行署、林管局收取宜农林地承包费。</w:t>
       </w:r>
     </w:p>
     <w:p>
@@ -2103,7 +1792,7 @@
           <w:sz w:val="32"/>
           <w:szCs w:val="32"/>
         </w:rPr>
-        <w:t>2</w:t>
+        <w:t>2、甲方在承包期内按下列办法向乙方收取宜农林地承包费：承包费计算标准仍按每亩产量300斤小麦的10%的标准收取，即以每亩30斤小麦国家收购价格折算，2009年小</w:t>
       </w:r>
       <w:r>
         <w:rPr>
@@ -2111,160 +1800,8 @@
           <w:sz w:val="32"/>
           <w:szCs w:val="32"/>
         </w:rPr>
-        <w:t>、甲方在承包期内按下列办法向乙方收取宜农林地承包费：承包费计算标准仍按每亩产量</w:t>
-      </w:r>
-      <w:r>
-        <w:rPr>
-          <w:rFonts w:ascii="仿宋" w:eastAsia="仿宋" w:hAnsi="仿宋" w:hint="eastAsia"/>
-          <w:sz w:val="32"/>
-          <w:szCs w:val="32"/>
-        </w:rPr>
-        <w:t>300</w:t>
-      </w:r>
-      <w:r>
-        <w:rPr>
-          <w:rFonts w:ascii="仿宋" w:eastAsia="仿宋" w:hAnsi="仿宋" w:hint="eastAsia"/>
-          <w:sz w:val="32"/>
-          <w:szCs w:val="32"/>
-        </w:rPr>
-        <w:t>斤小麦的</w:t>
-      </w:r>
-      <w:r>
-        <w:rPr>
-          <w:rFonts w:ascii="仿宋" w:eastAsia="仿宋" w:hAnsi="仿宋" w:hint="eastAsia"/>
-          <w:sz w:val="32"/>
-          <w:szCs w:val="32"/>
-        </w:rPr>
-        <w:t>10%</w:t>
-      </w:r>
-      <w:r>
-        <w:rPr>
-          <w:rFonts w:ascii="仿宋" w:eastAsia="仿宋" w:hAnsi="仿宋" w:hint="eastAsia"/>
-          <w:sz w:val="32"/>
-          <w:szCs w:val="32"/>
-        </w:rPr>
-        <w:t>的标准收取，即以每亩</w:t>
-      </w:r>
-      <w:r>
-        <w:rPr>
-          <w:rFonts w:ascii="仿宋" w:eastAsia="仿宋" w:hAnsi="仿宋" w:hint="eastAsia"/>
-          <w:sz w:val="32"/>
-          <w:szCs w:val="32"/>
-        </w:rPr>
-        <w:t>30</w:t>
-      </w:r>
-      <w:r>
-        <w:rPr>
-          <w:rFonts w:ascii="仿宋" w:eastAsia="仿宋" w:hAnsi="仿宋" w:hint="eastAsia"/>
-          <w:sz w:val="32"/>
-          <w:szCs w:val="32"/>
-        </w:rPr>
-        <w:t>斤小麦国家收购价格折算，</w:t>
-      </w:r>
-      <w:r>
-        <w:rPr>
-          <w:rFonts w:ascii="仿宋" w:eastAsia="仿宋" w:hAnsi="仿宋" w:hint="eastAsia"/>
-          <w:sz w:val="32"/>
-          <w:szCs w:val="32"/>
-        </w:rPr>
-        <w:t>2009</w:t>
-      </w:r>
-      <w:r>
-        <w:rPr>
-          <w:rFonts w:ascii="仿宋" w:eastAsia="仿宋" w:hAnsi="仿宋" w:hint="eastAsia"/>
-          <w:sz w:val="32"/>
-          <w:szCs w:val="32"/>
-        </w:rPr>
-        <w:t>年小</w:t>
-      </w:r>
-      <w:r>
-        <w:rPr>
-          <w:rFonts w:ascii="仿宋" w:eastAsia="仿宋" w:hAnsi="仿宋" w:hint="eastAsia"/>
-          <w:sz w:val="32"/>
-          <w:szCs w:val="32"/>
-        </w:rPr>
         <w:lastRenderedPageBreak/>
-        <w:t>麦折算价为每斤</w:t>
-      </w:r>
-      <w:r>
-        <w:rPr>
-          <w:rFonts w:ascii="仿宋" w:eastAsia="仿宋" w:hAnsi="仿宋" w:hint="eastAsia"/>
-          <w:sz w:val="32"/>
-          <w:szCs w:val="32"/>
-        </w:rPr>
-        <w:t>0.84</w:t>
-      </w:r>
-      <w:r>
-        <w:rPr>
-          <w:rFonts w:ascii="仿宋" w:eastAsia="仿宋" w:hAnsi="仿宋" w:hint="eastAsia"/>
-          <w:sz w:val="32"/>
-          <w:szCs w:val="32"/>
-        </w:rPr>
-        <w:t>元，甲方每斤按</w:t>
-      </w:r>
-      <w:r>
-        <w:rPr>
-          <w:rFonts w:ascii="仿宋" w:eastAsia="仿宋" w:hAnsi="仿宋" w:hint="eastAsia"/>
-          <w:sz w:val="32"/>
-          <w:szCs w:val="32"/>
-        </w:rPr>
-        <w:t>0.80</w:t>
-      </w:r>
-      <w:r>
-        <w:rPr>
-          <w:rFonts w:ascii="仿宋" w:eastAsia="仿宋" w:hAnsi="仿宋" w:hint="eastAsia"/>
-          <w:sz w:val="32"/>
-          <w:szCs w:val="32"/>
-        </w:rPr>
-        <w:t>元折算，折算后每亩收取</w:t>
-      </w:r>
-      <w:r>
-        <w:rPr>
-          <w:rFonts w:ascii="仿宋" w:eastAsia="仿宋" w:hAnsi="仿宋" w:hint="eastAsia"/>
-          <w:sz w:val="32"/>
-          <w:szCs w:val="32"/>
-        </w:rPr>
-        <w:t>24</w:t>
-      </w:r>
-      <w:r>
-        <w:rPr>
-          <w:rFonts w:ascii="仿宋" w:eastAsia="仿宋" w:hAnsi="仿宋" w:hint="eastAsia"/>
-          <w:sz w:val="32"/>
-          <w:szCs w:val="32"/>
-        </w:rPr>
-        <w:t>元承包费，此收费标准自</w:t>
-      </w:r>
-      <w:r>
-        <w:rPr>
-          <w:rFonts w:ascii="仿宋" w:eastAsia="仿宋" w:hAnsi="仿宋" w:hint="eastAsia"/>
-          <w:sz w:val="32"/>
-          <w:szCs w:val="32"/>
-        </w:rPr>
-        <w:t>2010</w:t>
-      </w:r>
-      <w:r>
-        <w:rPr>
-          <w:rFonts w:ascii="仿宋" w:eastAsia="仿宋" w:hAnsi="仿宋" w:hint="eastAsia"/>
-          <w:sz w:val="32"/>
-          <w:szCs w:val="32"/>
-        </w:rPr>
-        <w:t>年至</w:t>
-      </w:r>
-      <w:r>
-        <w:rPr>
-          <w:rFonts w:ascii="仿宋" w:eastAsia="仿宋" w:hAnsi="仿宋" w:hint="eastAsia"/>
-          <w:sz w:val="32"/>
-          <w:szCs w:val="32"/>
-        </w:rPr>
-        <w:t>2012</w:t>
-      </w:r>
-      <w:r>
-        <w:rPr>
-          <w:rFonts w:ascii="仿宋" w:eastAsia="仿宋" w:hAnsi="仿宋" w:hint="eastAsia"/>
-          <w:sz w:val="32"/>
-          <w:szCs w:val="32"/>
-        </w:rPr>
-        <w:t>年三年内不变。三年后由小麦产量和市场价格重新折算定价，承包费以现金形式交纳。</w:t>
+        <w:t>麦折算价为每斤0.84元，甲方每斤按0.80元折算，折算后每亩收取24元承包费，此收费标准自2010年至2012年三年内不变。三年后由小麦产量和市场价格重新折算定价，承包费以现金形式交纳。</w:t>
       </w:r>
     </w:p>
     <w:p>
@@ -2284,79 +1821,7 @@
           <w:sz w:val="32"/>
           <w:szCs w:val="32"/>
         </w:rPr>
-        <w:t>3</w:t>
-      </w:r>
-      <w:r>
-        <w:rPr>
-          <w:rFonts w:ascii="仿宋" w:eastAsia="仿宋" w:hAnsi="仿宋" w:hint="eastAsia"/>
-          <w:sz w:val="32"/>
-          <w:szCs w:val="32"/>
-        </w:rPr>
-        <w:t>、缴费期按年度计算，自当年</w:t>
-      </w:r>
-      <w:r>
-        <w:rPr>
-          <w:rFonts w:ascii="仿宋" w:eastAsia="仿宋" w:hAnsi="仿宋" w:hint="eastAsia"/>
-          <w:sz w:val="32"/>
-          <w:szCs w:val="32"/>
-        </w:rPr>
-        <w:t>1</w:t>
-      </w:r>
-      <w:r>
-        <w:rPr>
-          <w:rFonts w:ascii="仿宋" w:eastAsia="仿宋" w:hAnsi="仿宋" w:hint="eastAsia"/>
-          <w:sz w:val="32"/>
-          <w:szCs w:val="32"/>
-        </w:rPr>
-        <w:t>月</w:t>
-      </w:r>
-      <w:r>
-        <w:rPr>
-          <w:rFonts w:ascii="仿宋" w:eastAsia="仿宋" w:hAnsi="仿宋" w:hint="eastAsia"/>
-          <w:sz w:val="32"/>
-          <w:szCs w:val="32"/>
-        </w:rPr>
-        <w:t>1</w:t>
-      </w:r>
-      <w:r>
-        <w:rPr>
-          <w:rFonts w:ascii="仿宋" w:eastAsia="仿宋" w:hAnsi="仿宋" w:hint="eastAsia"/>
-          <w:sz w:val="32"/>
-          <w:szCs w:val="32"/>
-        </w:rPr>
-        <w:t>日起至</w:t>
-      </w:r>
-      <w:r>
-        <w:rPr>
-          <w:rFonts w:ascii="仿宋" w:eastAsia="仿宋" w:hAnsi="仿宋" w:hint="eastAsia"/>
-          <w:sz w:val="32"/>
-          <w:szCs w:val="32"/>
-        </w:rPr>
-        <w:t>12</w:t>
-      </w:r>
-      <w:r>
-        <w:rPr>
-          <w:rFonts w:ascii="仿宋" w:eastAsia="仿宋" w:hAnsi="仿宋" w:hint="eastAsia"/>
-          <w:sz w:val="32"/>
-          <w:szCs w:val="32"/>
-        </w:rPr>
-        <w:t>月</w:t>
-      </w:r>
-      <w:r>
-        <w:rPr>
-          <w:rFonts w:ascii="仿宋" w:eastAsia="仿宋" w:hAnsi="仿宋" w:hint="eastAsia"/>
-          <w:sz w:val="32"/>
-          <w:szCs w:val="32"/>
-        </w:rPr>
-        <w:t>15</w:t>
-      </w:r>
-      <w:r>
-        <w:rPr>
-          <w:rFonts w:ascii="仿宋" w:eastAsia="仿宋" w:hAnsi="仿宋" w:hint="eastAsia"/>
-          <w:sz w:val="32"/>
-          <w:szCs w:val="32"/>
-        </w:rPr>
-        <w:t>日为缴费时间，不足一年时，按一个年度计算。</w:t>
+        <w:t>3、缴费期按年度计算，自当年1月1日起至12月15日为缴费时间，不足一年时，按一个年度计算。</w:t>
       </w:r>
     </w:p>
     <w:p>
@@ -4007,7 +3472,7 @@
           <w:sz w:val="28"/>
           <w:szCs w:val="28"/>
         </w:rPr>
-        <w:t>本合同于＿</w:t>
+        <w:t>本合同于</w:t>
       </w:r>
       <w:r>
         <w:rPr>
@@ -4052,7 +3517,7 @@
           <w:sz w:val="28"/>
           <w:szCs w:val="28"/>
         </w:rPr>
-        <w:t>＿年＿</w:t>
+        <w:t>年</w:t>
       </w:r>
       <w:r>
         <w:rPr>
@@ -4097,7 +3562,7 @@
           <w:sz w:val="28"/>
           <w:szCs w:val="28"/>
         </w:rPr>
-        <w:t>＿月＿</w:t>
+        <w:t>月</w:t>
       </w:r>
       <w:r>
         <w:rPr>
@@ -4142,140 +3607,66 @@
           <w:sz w:val="28"/>
           <w:szCs w:val="28"/>
         </w:rPr>
-        <w:t>＿日在 ＿</w:t>
-      </w:r>
-      <w:r>
-        <w:rPr>
-          <w:rFonts w:ascii="仿宋" w:eastAsia="仿宋" w:hAnsi="仿宋" w:cs="Calibri"/>
-          <w:b/>
-          <w:bCs/>
-          <w:sz w:val="32"/>
-          <w:szCs w:val="32"/>
-          <w:u w:val="single"/>
-        </w:rPr>
-        <w:t>${</w:t>
+        <w:t xml:space="preserve">日在 </w:t>
+      </w:r>
+      <w:r>
+        <w:rPr>
+          <w:rFonts w:ascii="仿宋_GB2312" w:eastAsia="仿宋_GB2312" w:hAnsi="Times New Roman" w:hint="eastAsia"/>
+          <w:color w:val="000000"/>
+          <w:kern w:val="0"/>
+          <w:sz w:val="28"/>
+          <w:szCs w:val="28"/>
+        </w:rPr>
+        <w:t>黑龙江</w:t>
+      </w:r>
+      <w:r>
+        <w:rPr>
+          <w:rFonts w:ascii="仿宋_GB2312" w:eastAsia="仿宋_GB2312" w:hAnsi="Times New Roman" w:hint="eastAsia"/>
+          <w:color w:val="000000"/>
+          <w:kern w:val="0"/>
+          <w:sz w:val="28"/>
+          <w:szCs w:val="28"/>
+        </w:rPr>
+        <w:t>省</w:t>
       </w:r>
       <w:r>
         <w:rPr>
           <w:rFonts w:ascii="仿宋" w:eastAsia="仿宋" w:hAnsi="仿宋" w:cs="Calibri" w:hint="eastAsia"/>
-          <w:b/>
-          <w:bCs/>
-          <w:sz w:val="32"/>
-          <w:szCs w:val="32"/>
-          <w:u w:val="single"/>
-        </w:rPr>
-        <w:t>sheng</w:t>
-      </w:r>
-      <w:r>
-        <w:rPr>
-          <w:rFonts w:ascii="仿宋" w:eastAsia="仿宋" w:hAnsi="仿宋" w:cs="Calibri"/>
-          <w:b/>
-          <w:bCs/>
-          <w:sz w:val="32"/>
-          <w:szCs w:val="32"/>
-          <w:u w:val="single"/>
-        </w:rPr>
-        <w:t>}</w:t>
-      </w:r>
-      <w:r>
-        <w:rPr>
-          <w:rFonts w:ascii="仿宋_GB2312" w:eastAsia="仿宋_GB2312" w:hAnsi="Times New Roman" w:hint="eastAsia"/>
-          <w:color w:val="000000"/>
-          <w:kern w:val="0"/>
-          <w:sz w:val="28"/>
-          <w:szCs w:val="28"/>
-        </w:rPr>
-        <w:t>＿省＿</w:t>
-      </w:r>
-      <w:r>
-        <w:rPr>
-          <w:rFonts w:ascii="仿宋" w:eastAsia="仿宋" w:hAnsi="仿宋" w:cs="Calibri"/>
-          <w:b/>
-          <w:bCs/>
-          <w:sz w:val="32"/>
-          <w:szCs w:val="32"/>
-          <w:u w:val="single"/>
-        </w:rPr>
-        <w:t>${</w:t>
-      </w:r>
-      <w:proofErr w:type="spellStart"/>
-      <w:r>
-        <w:rPr>
-          <w:rFonts w:ascii="仿宋" w:eastAsia="仿宋" w:hAnsi="仿宋" w:cs="Calibri" w:hint="eastAsia"/>
-          <w:b/>
-          <w:bCs/>
-          <w:sz w:val="32"/>
-          <w:szCs w:val="32"/>
-          <w:u w:val="single"/>
-        </w:rPr>
-        <w:t>diqu</w:t>
-      </w:r>
-      <w:proofErr w:type="spellEnd"/>
-      <w:r>
-        <w:rPr>
-          <w:rFonts w:ascii="仿宋" w:eastAsia="仿宋" w:hAnsi="仿宋" w:cs="Calibri"/>
-          <w:b/>
-          <w:bCs/>
-          <w:sz w:val="32"/>
-          <w:szCs w:val="32"/>
-          <w:u w:val="single"/>
-        </w:rPr>
-        <w:t>}</w:t>
-      </w:r>
-      <w:r>
-        <w:rPr>
-          <w:rFonts w:ascii="仿宋_GB2312" w:eastAsia="仿宋_GB2312" w:hAnsi="Times New Roman" w:hint="eastAsia"/>
-          <w:color w:val="000000"/>
-          <w:kern w:val="0"/>
-          <w:sz w:val="28"/>
-          <w:szCs w:val="28"/>
-        </w:rPr>
-        <w:t>＿地区＿</w:t>
-      </w:r>
-      <w:r>
-        <w:rPr>
-          <w:rFonts w:ascii="仿宋" w:eastAsia="仿宋" w:hAnsi="仿宋" w:cs="Calibri"/>
-          <w:b/>
-          <w:bCs/>
-          <w:sz w:val="32"/>
-          <w:szCs w:val="32"/>
-          <w:u w:val="single"/>
-        </w:rPr>
-        <w:t>${</w:t>
-      </w:r>
-      <w:proofErr w:type="spellStart"/>
-      <w:r>
-        <w:rPr>
-          <w:rFonts w:ascii="仿宋" w:eastAsia="仿宋" w:hAnsi="仿宋" w:cs="Calibri" w:hint="eastAsia"/>
-          <w:b/>
-          <w:bCs/>
-          <w:sz w:val="32"/>
-          <w:szCs w:val="32"/>
-          <w:u w:val="single"/>
-        </w:rPr>
-        <w:t>qu</w:t>
-      </w:r>
-      <w:proofErr w:type="spellEnd"/>
-      <w:r>
-        <w:rPr>
-          <w:rFonts w:ascii="仿宋" w:eastAsia="仿宋" w:hAnsi="仿宋" w:cs="Calibri"/>
-          <w:b/>
-          <w:bCs/>
-          <w:sz w:val="32"/>
-          <w:szCs w:val="32"/>
-          <w:u w:val="single"/>
-        </w:rPr>
-        <w:t>}</w:t>
-      </w:r>
-      <w:r>
-        <w:rPr>
-          <w:rFonts w:ascii="仿宋_GB2312" w:eastAsia="仿宋_GB2312" w:hAnsi="Times New Roman" w:hint="eastAsia"/>
-          <w:color w:val="000000"/>
-          <w:kern w:val="0"/>
-          <w:sz w:val="28"/>
-          <w:szCs w:val="28"/>
-        </w:rPr>
-        <w:t>＿区签订。</w:t>
+          <w:bCs/>
+          <w:sz w:val="28"/>
+          <w:szCs w:val="28"/>
+        </w:rPr>
+        <w:t>大兴安岭</w:t>
+      </w:r>
+      <w:r>
+        <w:rPr>
+          <w:rFonts w:ascii="仿宋_GB2312" w:eastAsia="仿宋_GB2312" w:hAnsi="Times New Roman" w:hint="eastAsia"/>
+          <w:color w:val="000000"/>
+          <w:kern w:val="0"/>
+          <w:sz w:val="28"/>
+          <w:szCs w:val="28"/>
+        </w:rPr>
+        <w:t>地区加格达奇</w:t>
+      </w:r>
+      <w:r>
+        <w:rPr>
+          <w:rFonts w:ascii="仿宋_GB2312" w:eastAsia="仿宋_GB2312" w:hAnsi="Times New Roman" w:hint="eastAsia"/>
+          <w:color w:val="000000"/>
+          <w:kern w:val="0"/>
+          <w:sz w:val="28"/>
+          <w:szCs w:val="28"/>
+        </w:rPr>
+        <w:t>区签订</w:t>
+      </w:r>
+      <w:r>
+        <w:rPr>
+          <w:rFonts w:ascii="仿宋_GB2312" w:eastAsia="仿宋_GB2312" w:hAnsi="Times New Roman" w:hint="eastAsia"/>
+          <w:color w:val="000000"/>
+          <w:kern w:val="0"/>
+          <w:sz w:val="28"/>
+          <w:szCs w:val="28"/>
+        </w:rPr>
+        <w:t>。</w:t>
       </w:r>
     </w:p>
     <w:p>
@@ -4694,35 +4085,6 @@
               </w:rPr>
               <w:t> </w:t>
             </w:r>
-            <w:r>
-              <w:rPr>
-                <w:rFonts w:ascii="仿宋_GB2312" w:eastAsia="仿宋_GB2312" w:hAnsi="Times New Roman" w:hint="eastAsia"/>
-                <w:kern w:val="0"/>
-                <w:sz w:val="28"/>
-                <w:szCs w:val="28"/>
-              </w:rPr>
-              <w:t>${</w:t>
-            </w:r>
-            <w:proofErr w:type="spellStart"/>
-            <w:r>
-              <w:rPr>
-                <w:rFonts w:ascii="仿宋_GB2312" w:eastAsia="仿宋_GB2312" w:hAnsi="Times New Roman" w:hint="eastAsia"/>
-                <w:kern w:val="0"/>
-                <w:sz w:val="28"/>
-                <w:szCs w:val="28"/>
-              </w:rPr>
-              <w:t>addresspic</w:t>
-            </w:r>
-            <w:proofErr w:type="spellEnd"/>
-            <w:r>
-              <w:rPr>
-                <w:rFonts w:ascii="仿宋_GB2312" w:eastAsia="仿宋_GB2312" w:hAnsi="Times New Roman" w:hint="eastAsia"/>
-                <w:kern w:val="0"/>
-                <w:sz w:val="28"/>
-                <w:szCs w:val="28"/>
-              </w:rPr>
-              <w:t>}</w:t>
-            </w:r>
           </w:p>
         </w:tc>
       </w:tr>
@@ -4732,7 +4094,7 @@
         <w:widowControl/>
         <w:ind w:right="420"/>
         <w:rPr>
-          <w:rFonts w:ascii="仿宋_GB2312" w:eastAsia="仿宋_GB2312" w:hAnsi="Times New Roman" w:hint="eastAsia"/>
+          <w:rFonts w:ascii="仿宋_GB2312" w:eastAsia="仿宋_GB2312" w:hAnsi="Times New Roman"/>
           <w:color w:val="000000"/>
           <w:kern w:val="0"/>
           <w:sz w:val="28"/>
@@ -4755,7 +4117,7 @@
         <w:widowControl/>
         <w:ind w:right="420"/>
         <w:rPr>
-          <w:rFonts w:ascii="仿宋_GB2312" w:eastAsia="仿宋_GB2312" w:hAnsi="Times New Roman" w:hint="eastAsia"/>
+          <w:rFonts w:ascii="仿宋_GB2312" w:eastAsia="仿宋_GB2312" w:hAnsi="Times New Roman"/>
           <w:color w:val="000000"/>
           <w:kern w:val="0"/>
           <w:sz w:val="28"/>
@@ -4800,7 +4162,7 @@
         <w:widowControl/>
         <w:ind w:right="420"/>
         <w:rPr>
-          <w:rFonts w:ascii="Times New Roman" w:hAnsi="Times New Roman" w:hint="eastAsia"/>
+          <w:rFonts w:ascii="Times New Roman" w:hAnsi="Times New Roman"/>
           <w:color w:val="000000"/>
           <w:kern w:val="0"/>
           <w:szCs w:val="21"/>
@@ -5118,7 +4480,7 @@
         <w:widowControl/>
         <w:ind w:firstLine="1120"/>
         <w:rPr>
-          <w:rFonts w:ascii="仿宋_GB2312" w:eastAsia="仿宋_GB2312" w:hAnsi="Times New Roman" w:hint="eastAsia"/>
+          <w:rFonts w:ascii="仿宋_GB2312" w:eastAsia="仿宋_GB2312" w:hAnsi="Times New Roman"/>
           <w:color w:val="000000"/>
           <w:kern w:val="0"/>
           <w:sz w:val="28"/>
@@ -5131,7 +4493,7 @@
         <w:widowControl/>
         <w:ind w:firstLine="1120"/>
         <w:rPr>
-          <w:rFonts w:ascii="仿宋_GB2312" w:eastAsia="仿宋_GB2312" w:hAnsi="Times New Roman" w:hint="eastAsia"/>
+          <w:rFonts w:ascii="仿宋_GB2312" w:eastAsia="仿宋_GB2312" w:hAnsi="Times New Roman"/>
           <w:color w:val="000000"/>
           <w:kern w:val="0"/>
           <w:sz w:val="28"/>
@@ -5145,7 +4507,7 @@
         <w:ind w:firstLine="1120"/>
         <w:jc w:val="left"/>
         <w:rPr>
-          <w:rFonts w:ascii="仿宋_GB2312" w:eastAsia="仿宋_GB2312" w:hAnsi="Times New Roman" w:hint="eastAsia"/>
+          <w:rFonts w:ascii="仿宋_GB2312" w:eastAsia="仿宋_GB2312" w:hAnsi="Times New Roman"/>
           <w:color w:val="000000"/>
           <w:kern w:val="0"/>
           <w:sz w:val="28"/>
@@ -5159,7 +4521,7 @@
         <w:ind w:firstLine="1120"/>
         <w:jc w:val="left"/>
         <w:rPr>
-          <w:rFonts w:ascii="仿宋_GB2312" w:eastAsia="仿宋_GB2312" w:hAnsi="Times New Roman" w:hint="eastAsia"/>
+          <w:rFonts w:ascii="仿宋_GB2312" w:eastAsia="仿宋_GB2312" w:hAnsi="Times New Roman"/>
           <w:color w:val="000000"/>
           <w:kern w:val="0"/>
           <w:sz w:val="28"/>
@@ -5173,7 +4535,7 @@
         <w:ind w:left="1260" w:firstLine="420"/>
         <w:jc w:val="left"/>
         <w:rPr>
-          <w:rFonts w:ascii="仿宋_GB2312" w:eastAsia="仿宋_GB2312" w:hAnsi="Times New Roman" w:hint="eastAsia"/>
+          <w:rFonts w:ascii="仿宋_GB2312" w:eastAsia="仿宋_GB2312" w:hAnsi="Times New Roman"/>
           <w:color w:val="000000"/>
           <w:kern w:val="0"/>
           <w:sz w:val="28"/>
@@ -5237,7 +4599,7 @@
         <w:ind w:left="420" w:firstLine="420"/>
         <w:jc w:val="left"/>
         <w:rPr>
-          <w:rFonts w:ascii="仿宋_GB2312" w:eastAsia="仿宋_GB2312" w:hAnsi="Times New Roman" w:hint="eastAsia"/>
+          <w:rFonts w:ascii="仿宋_GB2312" w:eastAsia="仿宋_GB2312" w:hAnsi="Times New Roman"/>
           <w:color w:val="000000"/>
           <w:kern w:val="0"/>
           <w:sz w:val="28"/>
@@ -5369,6 +4731,17 @@
           <w:kern w:val="0"/>
           <w:sz w:val="28"/>
           <w:szCs w:val="28"/>
+          <w:u w:val="single"/>
+        </w:rPr>
+        <w:t xml:space="preserve">   </w:t>
+      </w:r>
+      <w:r>
+        <w:rPr>
+          <w:rFonts w:ascii="仿宋_GB2312" w:eastAsia="仿宋_GB2312" w:hAnsi="Times New Roman" w:hint="eastAsia"/>
+          <w:color w:val="000000"/>
+          <w:kern w:val="0"/>
+          <w:sz w:val="28"/>
+          <w:szCs w:val="28"/>
         </w:rPr>
         <w:t>（签字）</w:t>
       </w:r>
@@ -5444,7 +4817,7 @@
         <w:widowControl/>
         <w:jc w:val="left"/>
         <w:rPr>
-          <w:rFonts w:ascii="仿宋_GB2312" w:eastAsia="仿宋_GB2312" w:hAnsi="Times New Roman" w:hint="eastAsia"/>
+          <w:rFonts w:ascii="仿宋_GB2312" w:eastAsia="仿宋_GB2312" w:hAnsi="Times New Roman"/>
           <w:color w:val="000000"/>
           <w:kern w:val="0"/>
           <w:sz w:val="28"/>
@@ -5577,7 +4950,7 @@
         <w:widowControl/>
         <w:jc w:val="left"/>
         <w:rPr>
-          <w:rFonts w:ascii="仿宋_GB2312" w:eastAsia="仿宋_GB2312" w:hAnsi="Times New Roman" w:hint="eastAsia"/>
+          <w:rFonts w:ascii="仿宋_GB2312" w:eastAsia="仿宋_GB2312" w:hAnsi="Times New Roman"/>
           <w:color w:val="000000"/>
           <w:kern w:val="0"/>
           <w:sz w:val="28"/>
@@ -5699,7 +5072,29 @@
           <w:szCs w:val="28"/>
           <w:u w:val="single"/>
         </w:rPr>
-        <w:t>                      </w:t>
+        <w:t>                  </w:t>
+      </w:r>
+      <w:r>
+        <w:rPr>
+          <w:rFonts w:ascii="仿宋_GB2312" w:eastAsia="仿宋_GB2312" w:hAnsi="Times New Roman" w:hint="eastAsia"/>
+          <w:color w:val="000000"/>
+          <w:kern w:val="0"/>
+          <w:sz w:val="28"/>
+          <w:szCs w:val="28"/>
+          <w:u w:val="single"/>
+        </w:rPr>
+        <w:t xml:space="preserve">   </w:t>
+      </w:r>
+      <w:r>
+        <w:rPr>
+          <w:rFonts w:ascii="仿宋_GB2312" w:eastAsia="仿宋_GB2312" w:hAnsi="Times New Roman" w:hint="eastAsia"/>
+          <w:color w:val="000000"/>
+          <w:kern w:val="0"/>
+          <w:sz w:val="28"/>
+          <w:szCs w:val="28"/>
+          <w:u w:val="single"/>
+        </w:rPr>
+        <w:t>    </w:t>
       </w:r>
       <w:r>
         <w:rPr>
@@ -6036,6 +5431,7 @@
         <w:docPartUnique/>
       </w:docPartObj>
     </w:sdtPr>
+    <w:sdtEndPr/>
     <w:sdtContent>
       <w:p>
         <w:pPr>
@@ -6056,7 +5452,7 @@
             <w:noProof/>
             <w:lang w:val="zh-CN"/>
           </w:rPr>
-          <w:t>2</w:t>
+          <w:t>1</w:t>
         </w:r>
         <w:r>
           <w:fldChar w:fldCharType="end"/>

</xml_diff>